<commit_message>
Added email; code ready for presentation on Chromebook
</commit_message>
<xml_diff>
--- a/exports/receipt.docx
+++ b/exports/receipt.docx
@@ -69,6 +69,7 @@
         <w:rPr>
           <w:b/>
         </w:rPr>
+        <w:t>sean</w:t>
       </w:r>
       <w:r>
         <w:t>,</w:t>
@@ -82,7 +83,7 @@
         <w:rPr>
           <w:b/>
         </w:rPr>
-        <w:t>2022/12/04</w:t>
+        <w:t>2022/12/11</w:t>
       </w:r>
     </w:p>
     <w:p>
@@ -93,7 +94,7 @@
         <w:rPr>
           <w:b/>
         </w:rPr>
-        <w:t>1</w:t>
+        <w:t>25</w:t>
       </w:r>
     </w:p>
     <w:p/>
@@ -183,7 +184,7 @@
           </w:tcPr>
           <w:p>
             <w:r>
-              <w:t>108</w:t>
+              <w:t>2</w:t>
             </w:r>
           </w:p>
         </w:tc>
@@ -193,69 +194,7 @@
           </w:tcPr>
           <w:p>
             <w:r>
-              <w:t xml:space="preserve"> Fallout 4  - PS4</w:t>
-            </w:r>
-          </w:p>
-        </w:tc>
-        <w:tc>
-          <w:tcPr>
-            <w:tcW w:type="dxa" w:w="1440"/>
-          </w:tcPr>
-          <w:p>
-            <w:r>
-              <w:t>2.00</w:t>
-            </w:r>
-          </w:p>
-        </w:tc>
-        <w:tc>
-          <w:tcPr>
-            <w:tcW w:type="dxa" w:w="1440"/>
-          </w:tcPr>
-          <w:p>
-            <w:r>
-              <w:t>49.99</w:t>
-            </w:r>
-          </w:p>
-        </w:tc>
-        <w:tc>
-          <w:tcPr>
-            <w:tcW w:type="dxa" w:w="1440"/>
-          </w:tcPr>
-          <w:p>
-            <w:r>
-              <w:t>7.75</w:t>
-            </w:r>
-          </w:p>
-        </w:tc>
-        <w:tc>
-          <w:tcPr>
-            <w:tcW w:type="dxa" w:w="1440"/>
-          </w:tcPr>
-          <w:p>
-            <w:r>
-              <w:t>107.73</w:t>
-            </w:r>
-          </w:p>
-        </w:tc>
-      </w:tr>
-      <w:tr>
-        <w:tc>
-          <w:tcPr>
-            <w:tcW w:type="dxa" w:w="1440"/>
-          </w:tcPr>
-          <w:p>
-            <w:r>
-              <w:t>148</w:t>
-            </w:r>
-          </w:p>
-        </w:tc>
-        <w:tc>
-          <w:tcPr>
-            <w:tcW w:type="dxa" w:w="1440"/>
-          </w:tcPr>
-          <w:p>
-            <w:r>
-              <w:t xml:space="preserve"> LEGO Star Wars: The Complete Saga  - Wii</w:t>
+              <w:t xml:space="preserve"> Mario Kart Wii  - Wii</w:t>
             </w:r>
           </w:p>
         </w:tc>
@@ -302,7 +241,6 @@
       </w:tr>
     </w:tbl>
     <w:p/>
-    <w:p/>
     <w:p>
       <w:pPr>
         <w:pStyle w:val="Title"/>
@@ -319,7 +257,7 @@
         <w:rPr>
           <w:b/>
         </w:rPr>
-        <w:t>150.82</w:t>
+        <w:t>43.09</w:t>
       </w:r>
     </w:p>
     <w:p/>

</xml_diff>